<commit_message>
Correcting logic error in bill calculation
</commit_message>
<xml_diff>
--- a/Object Oriented Programming Using Java/LabBasedAssignmentJava_JinsGeorge_1.docx
+++ b/Object Oriented Programming Using Java/LabBasedAssignmentJava_JinsGeorge_1.docx
@@ -58,21 +58,8 @@
           <w:sz w:val="43"/>
           <w:szCs w:val="43"/>
         </w:rPr>
-        <w:t xml:space="preserve">Write Java programs based on the given lab based </w:t>
-      </w:r>
-      <w:proofErr w:type="gramStart"/>
-      <w:r>
-        <w:rPr>
-          <w:rFonts w:ascii="Lato" w:hAnsi="Lato"/>
-          <w:b/>
-          <w:bCs/>
-          <w:color w:val="E03E2D"/>
-          <w:sz w:val="43"/>
-          <w:szCs w:val="43"/>
-        </w:rPr>
-        <w:t>questions:-</w:t>
-      </w:r>
-      <w:proofErr w:type="gramEnd"/>
+        <w:t>Write Java programs based on the given lab based questions:-</w:t>
+      </w:r>
     </w:p>
     <w:p>
       <w:pPr>
@@ -255,39 +242,8 @@
           <w:sz w:val="20"/>
           <w:szCs w:val="20"/>
         </w:rPr>
-        <w:t xml:space="preserve"> </w:t>
-      </w:r>
-      <w:proofErr w:type="spellStart"/>
-      <w:r>
-        <w:rPr>
-          <w:rFonts w:ascii="Consolas" w:hAnsi="Consolas" w:cs="Consolas"/>
-          <w:color w:val="000000"/>
-          <w:sz w:val="20"/>
-          <w:szCs w:val="20"/>
-        </w:rPr>
-        <w:t>java.util</w:t>
-      </w:r>
-      <w:proofErr w:type="spellEnd"/>
-      <w:r>
-        <w:rPr>
-          <w:rFonts w:ascii="Consolas" w:hAnsi="Consolas" w:cs="Consolas"/>
-          <w:color w:val="000000"/>
-          <w:sz w:val="20"/>
-          <w:szCs w:val="20"/>
-        </w:rPr>
-        <w:t>.</w:t>
-      </w:r>
-      <w:proofErr w:type="gramStart"/>
-      <w:r>
-        <w:rPr>
-          <w:rFonts w:ascii="Consolas" w:hAnsi="Consolas" w:cs="Consolas"/>
-          <w:color w:val="000000"/>
-          <w:sz w:val="20"/>
-          <w:szCs w:val="20"/>
-        </w:rPr>
-        <w:t>*;</w:t>
-      </w:r>
-      <w:proofErr w:type="gramEnd"/>
+        <w:t xml:space="preserve"> java.util.*;</w:t>
+      </w:r>
     </w:p>
     <w:p>
       <w:pPr>
@@ -352,27 +308,7 @@
           <w:sz w:val="20"/>
           <w:szCs w:val="20"/>
         </w:rPr>
-        <w:t xml:space="preserve"> </w:t>
-      </w:r>
-      <w:proofErr w:type="spellStart"/>
-      <w:r>
-        <w:rPr>
-          <w:rFonts w:ascii="Consolas" w:hAnsi="Consolas" w:cs="Consolas"/>
-          <w:color w:val="000000"/>
-          <w:sz w:val="20"/>
-          <w:szCs w:val="20"/>
-        </w:rPr>
-        <w:t>ArthmeticOperations</w:t>
-      </w:r>
-      <w:proofErr w:type="spellEnd"/>
-      <w:r>
-        <w:rPr>
-          <w:rFonts w:ascii="Consolas" w:hAnsi="Consolas" w:cs="Consolas"/>
-          <w:color w:val="000000"/>
-          <w:sz w:val="20"/>
-          <w:szCs w:val="20"/>
-        </w:rPr>
-        <w:t xml:space="preserve"> {</w:t>
+        <w:t xml:space="preserve"> ArthmeticOperations {</w:t>
       </w:r>
     </w:p>
     <w:p>
@@ -467,29 +403,8 @@
           <w:sz w:val="20"/>
           <w:szCs w:val="20"/>
         </w:rPr>
-        <w:t xml:space="preserve"> </w:t>
-      </w:r>
-      <w:proofErr w:type="gramStart"/>
-      <w:r>
-        <w:rPr>
-          <w:rFonts w:ascii="Consolas" w:hAnsi="Consolas" w:cs="Consolas"/>
-          <w:color w:val="000000"/>
-          <w:sz w:val="20"/>
-          <w:szCs w:val="20"/>
-        </w:rPr>
-        <w:t>main(</w:t>
-      </w:r>
-      <w:proofErr w:type="gramEnd"/>
-      <w:r>
-        <w:rPr>
-          <w:rFonts w:ascii="Consolas" w:hAnsi="Consolas" w:cs="Consolas"/>
-          <w:color w:val="000000"/>
-          <w:sz w:val="20"/>
-          <w:szCs w:val="20"/>
-        </w:rPr>
-        <w:t xml:space="preserve">String[] </w:t>
-      </w:r>
-      <w:proofErr w:type="spellStart"/>
+        <w:t xml:space="preserve"> main(String[] </w:t>
+      </w:r>
       <w:r>
         <w:rPr>
           <w:rFonts w:ascii="Consolas" w:hAnsi="Consolas" w:cs="Consolas"/>
@@ -499,7 +414,6 @@
         </w:rPr>
         <w:t>args</w:t>
       </w:r>
-      <w:proofErr w:type="spellEnd"/>
       <w:r>
         <w:rPr>
           <w:rFonts w:ascii="Consolas" w:hAnsi="Consolas" w:cs="Consolas"/>
@@ -561,15 +475,6 @@
           <w:szCs w:val="20"/>
         </w:rPr>
         <w:tab/>
-      </w:r>
-      <w:proofErr w:type="spellStart"/>
-      <w:r>
-        <w:rPr>
-          <w:rFonts w:ascii="Consolas" w:hAnsi="Consolas" w:cs="Consolas"/>
-          <w:color w:val="000000"/>
-          <w:sz w:val="20"/>
-          <w:szCs w:val="20"/>
-        </w:rPr>
         <w:t>System.</w:t>
       </w:r>
       <w:r>
@@ -592,17 +497,7 @@
           <w:sz w:val="20"/>
           <w:szCs w:val="20"/>
         </w:rPr>
-        <w:t>.println</w:t>
-      </w:r>
-      <w:proofErr w:type="spellEnd"/>
-      <w:r>
-        <w:rPr>
-          <w:rFonts w:ascii="Consolas" w:hAnsi="Consolas" w:cs="Consolas"/>
-          <w:color w:val="000000"/>
-          <w:sz w:val="20"/>
-          <w:szCs w:val="20"/>
-        </w:rPr>
-        <w:t>(</w:t>
+        <w:t>.println(</w:t>
       </w:r>
       <w:r>
         <w:rPr>
@@ -613,7 +508,6 @@
         </w:rPr>
         <w:t>"Enter two numbers"</w:t>
       </w:r>
-      <w:proofErr w:type="gramStart"/>
       <w:r>
         <w:rPr>
           <w:rFonts w:ascii="Consolas" w:hAnsi="Consolas" w:cs="Consolas"/>
@@ -623,7 +517,6 @@
         </w:rPr>
         <w:t>);</w:t>
       </w:r>
-      <w:proofErr w:type="gramEnd"/>
     </w:p>
     <w:p>
       <w:pPr>
@@ -656,7 +549,6 @@
         <w:tab/>
         <w:t xml:space="preserve">Scanner </w:t>
       </w:r>
-      <w:proofErr w:type="spellStart"/>
       <w:r>
         <w:rPr>
           <w:rFonts w:ascii="Consolas" w:hAnsi="Consolas" w:cs="Consolas"/>
@@ -666,7 +558,6 @@
         </w:rPr>
         <w:t>sc</w:t>
       </w:r>
-      <w:proofErr w:type="spellEnd"/>
       <w:r>
         <w:rPr>
           <w:rFonts w:ascii="Consolas" w:hAnsi="Consolas" w:cs="Consolas"/>
@@ -694,27 +585,7 @@
           <w:sz w:val="20"/>
           <w:szCs w:val="20"/>
         </w:rPr>
-        <w:t xml:space="preserve"> </w:t>
-      </w:r>
-      <w:proofErr w:type="gramStart"/>
-      <w:r>
-        <w:rPr>
-          <w:rFonts w:ascii="Consolas" w:hAnsi="Consolas" w:cs="Consolas"/>
-          <w:color w:val="000000"/>
-          <w:sz w:val="20"/>
-          <w:szCs w:val="20"/>
-        </w:rPr>
-        <w:t>Scanner(</w:t>
-      </w:r>
-      <w:proofErr w:type="gramEnd"/>
-      <w:r>
-        <w:rPr>
-          <w:rFonts w:ascii="Consolas" w:hAnsi="Consolas" w:cs="Consolas"/>
-          <w:color w:val="000000"/>
-          <w:sz w:val="20"/>
-          <w:szCs w:val="20"/>
-        </w:rPr>
-        <w:t>System.</w:t>
+        <w:t xml:space="preserve"> Scanner(System.</w:t>
       </w:r>
       <w:r>
         <w:rPr>
@@ -820,7 +691,6 @@
         </w:rPr>
         <w:t xml:space="preserve"> </w:t>
       </w:r>
-      <w:proofErr w:type="spellStart"/>
       <w:r>
         <w:rPr>
           <w:rFonts w:ascii="Consolas" w:hAnsi="Consolas" w:cs="Consolas"/>
@@ -830,7 +700,6 @@
         </w:rPr>
         <w:t>firstNumber</w:t>
       </w:r>
-      <w:proofErr w:type="spellEnd"/>
       <w:r>
         <w:rPr>
           <w:rFonts w:ascii="Consolas" w:hAnsi="Consolas" w:cs="Consolas"/>
@@ -840,8 +709,6 @@
         </w:rPr>
         <w:t xml:space="preserve"> = </w:t>
       </w:r>
-      <w:proofErr w:type="spellStart"/>
-      <w:proofErr w:type="gramStart"/>
       <w:r>
         <w:rPr>
           <w:rFonts w:ascii="Consolas" w:hAnsi="Consolas" w:cs="Consolas"/>
@@ -858,18 +725,7 @@
           <w:sz w:val="20"/>
           <w:szCs w:val="20"/>
         </w:rPr>
-        <w:t>.nextInt</w:t>
-      </w:r>
-      <w:proofErr w:type="spellEnd"/>
-      <w:proofErr w:type="gramEnd"/>
-      <w:r>
-        <w:rPr>
-          <w:rFonts w:ascii="Consolas" w:hAnsi="Consolas" w:cs="Consolas"/>
-          <w:color w:val="000000"/>
-          <w:sz w:val="20"/>
-          <w:szCs w:val="20"/>
-        </w:rPr>
-        <w:t>();</w:t>
+        <w:t>.nextInt();</w:t>
       </w:r>
     </w:p>
     <w:p>
@@ -922,7 +778,6 @@
         </w:rPr>
         <w:t xml:space="preserve"> </w:t>
       </w:r>
-      <w:proofErr w:type="spellStart"/>
       <w:r>
         <w:rPr>
           <w:rFonts w:ascii="Consolas" w:hAnsi="Consolas" w:cs="Consolas"/>
@@ -932,7 +787,6 @@
         </w:rPr>
         <w:t>secondNumber</w:t>
       </w:r>
-      <w:proofErr w:type="spellEnd"/>
       <w:r>
         <w:rPr>
           <w:rFonts w:ascii="Consolas" w:hAnsi="Consolas" w:cs="Consolas"/>
@@ -942,8 +796,6 @@
         </w:rPr>
         <w:t xml:space="preserve"> = </w:t>
       </w:r>
-      <w:proofErr w:type="spellStart"/>
-      <w:proofErr w:type="gramStart"/>
       <w:r>
         <w:rPr>
           <w:rFonts w:ascii="Consolas" w:hAnsi="Consolas" w:cs="Consolas"/>
@@ -960,18 +812,7 @@
           <w:sz w:val="20"/>
           <w:szCs w:val="20"/>
         </w:rPr>
-        <w:t>.nextInt</w:t>
-      </w:r>
-      <w:proofErr w:type="spellEnd"/>
-      <w:proofErr w:type="gramEnd"/>
-      <w:r>
-        <w:rPr>
-          <w:rFonts w:ascii="Consolas" w:hAnsi="Consolas" w:cs="Consolas"/>
-          <w:color w:val="000000"/>
-          <w:sz w:val="20"/>
-          <w:szCs w:val="20"/>
-        </w:rPr>
-        <w:t>();</w:t>
+        <w:t>.nextInt();</w:t>
       </w:r>
     </w:p>
     <w:p>
@@ -1073,8 +914,6 @@
         </w:rPr>
         <w:t>(</w:t>
       </w:r>
-      <w:proofErr w:type="spellStart"/>
-      <w:proofErr w:type="gramStart"/>
       <w:r>
         <w:rPr>
           <w:rFonts w:ascii="Consolas" w:hAnsi="Consolas" w:cs="Consolas"/>
@@ -1102,8 +941,6 @@
         </w:rPr>
         <w:t>secondNumber</w:t>
       </w:r>
-      <w:proofErr w:type="spellEnd"/>
-      <w:proofErr w:type="gramEnd"/>
       <w:r>
         <w:rPr>
           <w:rFonts w:ascii="Consolas" w:hAnsi="Consolas" w:cs="Consolas"/>
@@ -1164,8 +1001,6 @@
         </w:rPr>
         <w:t>(</w:t>
       </w:r>
-      <w:proofErr w:type="spellStart"/>
-      <w:proofErr w:type="gramStart"/>
       <w:r>
         <w:rPr>
           <w:rFonts w:ascii="Consolas" w:hAnsi="Consolas" w:cs="Consolas"/>
@@ -1193,8 +1028,6 @@
         </w:rPr>
         <w:t>secondNumber</w:t>
       </w:r>
-      <w:proofErr w:type="spellEnd"/>
-      <w:proofErr w:type="gramEnd"/>
       <w:r>
         <w:rPr>
           <w:rFonts w:ascii="Consolas" w:hAnsi="Consolas" w:cs="Consolas"/>
@@ -1255,8 +1088,6 @@
         </w:rPr>
         <w:t>(</w:t>
       </w:r>
-      <w:proofErr w:type="spellStart"/>
-      <w:proofErr w:type="gramStart"/>
       <w:r>
         <w:rPr>
           <w:rFonts w:ascii="Consolas" w:hAnsi="Consolas" w:cs="Consolas"/>
@@ -1284,8 +1115,6 @@
         </w:rPr>
         <w:t>secondNumber</w:t>
       </w:r>
-      <w:proofErr w:type="spellEnd"/>
-      <w:proofErr w:type="gramEnd"/>
       <w:r>
         <w:rPr>
           <w:rFonts w:ascii="Consolas" w:hAnsi="Consolas" w:cs="Consolas"/>
@@ -1346,8 +1175,6 @@
         </w:rPr>
         <w:t>(</w:t>
       </w:r>
-      <w:proofErr w:type="spellStart"/>
-      <w:proofErr w:type="gramStart"/>
       <w:r>
         <w:rPr>
           <w:rFonts w:ascii="Consolas" w:hAnsi="Consolas" w:cs="Consolas"/>
@@ -1375,8 +1202,6 @@
         </w:rPr>
         <w:t>secondNumber</w:t>
       </w:r>
-      <w:proofErr w:type="spellEnd"/>
-      <w:proofErr w:type="gramEnd"/>
       <w:r>
         <w:rPr>
           <w:rFonts w:ascii="Consolas" w:hAnsi="Consolas" w:cs="Consolas"/>
@@ -1448,8 +1273,6 @@
         </w:rPr>
         <w:tab/>
       </w:r>
-      <w:proofErr w:type="spellStart"/>
-      <w:proofErr w:type="gramStart"/>
       <w:r>
         <w:rPr>
           <w:rFonts w:ascii="Consolas" w:hAnsi="Consolas" w:cs="Consolas"/>
@@ -1466,18 +1289,7 @@
           <w:sz w:val="20"/>
           <w:szCs w:val="20"/>
         </w:rPr>
-        <w:t>.close</w:t>
-      </w:r>
-      <w:proofErr w:type="spellEnd"/>
-      <w:proofErr w:type="gramEnd"/>
-      <w:r>
-        <w:rPr>
-          <w:rFonts w:ascii="Consolas" w:hAnsi="Consolas" w:cs="Consolas"/>
-          <w:color w:val="000000"/>
-          <w:sz w:val="20"/>
-          <w:szCs w:val="20"/>
-        </w:rPr>
-        <w:t>();</w:t>
+        <w:t>.close();</w:t>
       </w:r>
     </w:p>
     <w:p>
@@ -1604,19 +1416,8 @@
           <w:sz w:val="20"/>
           <w:szCs w:val="20"/>
         </w:rPr>
-        <w:t xml:space="preserve"> </w:t>
-      </w:r>
-      <w:proofErr w:type="gramStart"/>
-      <w:r>
-        <w:rPr>
-          <w:rFonts w:ascii="Consolas" w:hAnsi="Consolas" w:cs="Consolas"/>
-          <w:color w:val="000000"/>
-          <w:sz w:val="20"/>
-          <w:szCs w:val="20"/>
-        </w:rPr>
-        <w:t>sum(</w:t>
-      </w:r>
-      <w:proofErr w:type="gramEnd"/>
+        <w:t xml:space="preserve"> sum(</w:t>
+      </w:r>
       <w:r>
         <w:rPr>
           <w:rFonts w:ascii="Consolas" w:hAnsi="Consolas" w:cs="Consolas"/>
@@ -1785,7 +1586,6 @@
         </w:rPr>
         <w:t xml:space="preserve"> = </w:t>
       </w:r>
-      <w:proofErr w:type="spellStart"/>
       <w:r>
         <w:rPr>
           <w:rFonts w:ascii="Consolas" w:hAnsi="Consolas" w:cs="Consolas"/>
@@ -1804,7 +1604,6 @@
         </w:rPr>
         <w:t>+</w:t>
       </w:r>
-      <w:proofErr w:type="gramStart"/>
       <w:r>
         <w:rPr>
           <w:rFonts w:ascii="Consolas" w:hAnsi="Consolas" w:cs="Consolas"/>
@@ -1814,7 +1613,6 @@
         </w:rPr>
         <w:t>b</w:t>
       </w:r>
-      <w:proofErr w:type="spellEnd"/>
       <w:r>
         <w:rPr>
           <w:rFonts w:ascii="Consolas" w:hAnsi="Consolas" w:cs="Consolas"/>
@@ -1824,46 +1622,36 @@
         </w:rPr>
         <w:t>;</w:t>
       </w:r>
-      <w:proofErr w:type="gramEnd"/>
-    </w:p>
-    <w:p>
-      <w:pPr>
-        <w:autoSpaceDE w:val="0"/>
-        <w:autoSpaceDN w:val="0"/>
-        <w:adjustRightInd w:val="0"/>
-        <w:spacing w:after="0" w:line="240" w:lineRule="auto"/>
-        <w:rPr>
-          <w:rFonts w:ascii="Consolas" w:hAnsi="Consolas" w:cs="Consolas"/>
-          <w:sz w:val="20"/>
-          <w:szCs w:val="20"/>
-        </w:rPr>
-      </w:pPr>
-      <w:r>
-        <w:rPr>
-          <w:rFonts w:ascii="Consolas" w:hAnsi="Consolas" w:cs="Consolas"/>
-          <w:color w:val="000000"/>
-          <w:sz w:val="20"/>
-          <w:szCs w:val="20"/>
-        </w:rPr>
-        <w:tab/>
-      </w:r>
-      <w:r>
-        <w:rPr>
-          <w:rFonts w:ascii="Consolas" w:hAnsi="Consolas" w:cs="Consolas"/>
-          <w:color w:val="000000"/>
-          <w:sz w:val="20"/>
-          <w:szCs w:val="20"/>
-        </w:rPr>
-        <w:tab/>
-      </w:r>
-      <w:proofErr w:type="spellStart"/>
-      <w:r>
-        <w:rPr>
-          <w:rFonts w:ascii="Consolas" w:hAnsi="Consolas" w:cs="Consolas"/>
-          <w:color w:val="000000"/>
-          <w:sz w:val="20"/>
-          <w:szCs w:val="20"/>
-        </w:rPr>
+    </w:p>
+    <w:p>
+      <w:pPr>
+        <w:autoSpaceDE w:val="0"/>
+        <w:autoSpaceDN w:val="0"/>
+        <w:adjustRightInd w:val="0"/>
+        <w:spacing w:after="0" w:line="240" w:lineRule="auto"/>
+        <w:rPr>
+          <w:rFonts w:ascii="Consolas" w:hAnsi="Consolas" w:cs="Consolas"/>
+          <w:sz w:val="20"/>
+          <w:szCs w:val="20"/>
+        </w:rPr>
+      </w:pPr>
+      <w:r>
+        <w:rPr>
+          <w:rFonts w:ascii="Consolas" w:hAnsi="Consolas" w:cs="Consolas"/>
+          <w:color w:val="000000"/>
+          <w:sz w:val="20"/>
+          <w:szCs w:val="20"/>
+        </w:rPr>
+        <w:tab/>
+      </w:r>
+      <w:r>
+        <w:rPr>
+          <w:rFonts w:ascii="Consolas" w:hAnsi="Consolas" w:cs="Consolas"/>
+          <w:color w:val="000000"/>
+          <w:sz w:val="20"/>
+          <w:szCs w:val="20"/>
+        </w:rPr>
+        <w:tab/>
         <w:t>System.</w:t>
       </w:r>
       <w:r>
@@ -1886,17 +1674,7 @@
           <w:sz w:val="20"/>
           <w:szCs w:val="20"/>
         </w:rPr>
-        <w:t>.println</w:t>
-      </w:r>
-      <w:proofErr w:type="spellEnd"/>
-      <w:r>
-        <w:rPr>
-          <w:rFonts w:ascii="Consolas" w:hAnsi="Consolas" w:cs="Consolas"/>
-          <w:color w:val="000000"/>
-          <w:sz w:val="20"/>
-          <w:szCs w:val="20"/>
-        </w:rPr>
-        <w:t>(</w:t>
+        <w:t>.println(</w:t>
       </w:r>
       <w:r>
         <w:rPr>
@@ -1905,19 +1683,8 @@
           <w:sz w:val="20"/>
           <w:szCs w:val="20"/>
         </w:rPr>
-        <w:t xml:space="preserve">"Sum of the two numbers </w:t>
-      </w:r>
-      <w:proofErr w:type="gramStart"/>
-      <w:r>
-        <w:rPr>
-          <w:rFonts w:ascii="Consolas" w:hAnsi="Consolas" w:cs="Consolas"/>
-          <w:color w:val="2A00FF"/>
-          <w:sz w:val="20"/>
-          <w:szCs w:val="20"/>
-        </w:rPr>
-        <w:t>=  "</w:t>
-      </w:r>
-      <w:proofErr w:type="gramEnd"/>
+        <w:t>"Sum of the two numbers =  "</w:t>
+      </w:r>
       <w:r>
         <w:rPr>
           <w:rFonts w:ascii="Consolas" w:hAnsi="Consolas" w:cs="Consolas"/>
@@ -2071,19 +1838,8 @@
           <w:sz w:val="20"/>
           <w:szCs w:val="20"/>
         </w:rPr>
-        <w:t xml:space="preserve"> </w:t>
-      </w:r>
-      <w:proofErr w:type="gramStart"/>
-      <w:r>
-        <w:rPr>
-          <w:rFonts w:ascii="Consolas" w:hAnsi="Consolas" w:cs="Consolas"/>
-          <w:color w:val="000000"/>
-          <w:sz w:val="20"/>
-          <w:szCs w:val="20"/>
-        </w:rPr>
-        <w:t>difference(</w:t>
-      </w:r>
-      <w:proofErr w:type="gramEnd"/>
+        <w:t xml:space="preserve"> difference(</w:t>
+      </w:r>
       <w:r>
         <w:rPr>
           <w:rFonts w:ascii="Consolas" w:hAnsi="Consolas" w:cs="Consolas"/>
@@ -2250,19 +2006,8 @@
           <w:sz w:val="20"/>
           <w:szCs w:val="20"/>
         </w:rPr>
-        <w:t xml:space="preserve"> =</w:t>
-      </w:r>
-      <w:proofErr w:type="gramStart"/>
-      <w:r>
-        <w:rPr>
-          <w:rFonts w:ascii="Consolas" w:hAnsi="Consolas" w:cs="Consolas"/>
-          <w:color w:val="000000"/>
-          <w:sz w:val="20"/>
-          <w:szCs w:val="20"/>
-        </w:rPr>
-        <w:t>0;</w:t>
-      </w:r>
-      <w:proofErr w:type="gramEnd"/>
+        <w:t xml:space="preserve"> =0;</w:t>
+      </w:r>
     </w:p>
     <w:p>
       <w:pPr>
@@ -2418,7 +2163,6 @@
         </w:rPr>
         <w:t>-</w:t>
       </w:r>
-      <w:proofErr w:type="gramStart"/>
       <w:r>
         <w:rPr>
           <w:rFonts w:ascii="Consolas" w:hAnsi="Consolas" w:cs="Consolas"/>
@@ -2437,7 +2181,6 @@
         </w:rPr>
         <w:t>;</w:t>
       </w:r>
-      <w:proofErr w:type="gramEnd"/>
     </w:p>
     <w:p>
       <w:pPr>
@@ -2556,7 +2299,6 @@
         </w:rPr>
         <w:t>-</w:t>
       </w:r>
-      <w:proofErr w:type="gramStart"/>
       <w:r>
         <w:rPr>
           <w:rFonts w:ascii="Consolas" w:hAnsi="Consolas" w:cs="Consolas"/>
@@ -2575,46 +2317,36 @@
         </w:rPr>
         <w:t>;</w:t>
       </w:r>
-      <w:proofErr w:type="gramEnd"/>
-    </w:p>
-    <w:p>
-      <w:pPr>
-        <w:autoSpaceDE w:val="0"/>
-        <w:autoSpaceDN w:val="0"/>
-        <w:adjustRightInd w:val="0"/>
-        <w:spacing w:after="0" w:line="240" w:lineRule="auto"/>
-        <w:rPr>
-          <w:rFonts w:ascii="Consolas" w:hAnsi="Consolas" w:cs="Consolas"/>
-          <w:sz w:val="20"/>
-          <w:szCs w:val="20"/>
-        </w:rPr>
-      </w:pPr>
-      <w:r>
-        <w:rPr>
-          <w:rFonts w:ascii="Consolas" w:hAnsi="Consolas" w:cs="Consolas"/>
-          <w:color w:val="000000"/>
-          <w:sz w:val="20"/>
-          <w:szCs w:val="20"/>
-        </w:rPr>
-        <w:tab/>
-      </w:r>
-      <w:r>
-        <w:rPr>
-          <w:rFonts w:ascii="Consolas" w:hAnsi="Consolas" w:cs="Consolas"/>
-          <w:color w:val="000000"/>
-          <w:sz w:val="20"/>
-          <w:szCs w:val="20"/>
-        </w:rPr>
-        <w:tab/>
-      </w:r>
-      <w:proofErr w:type="spellStart"/>
-      <w:r>
-        <w:rPr>
-          <w:rFonts w:ascii="Consolas" w:hAnsi="Consolas" w:cs="Consolas"/>
-          <w:color w:val="000000"/>
-          <w:sz w:val="20"/>
-          <w:szCs w:val="20"/>
-        </w:rPr>
+    </w:p>
+    <w:p>
+      <w:pPr>
+        <w:autoSpaceDE w:val="0"/>
+        <w:autoSpaceDN w:val="0"/>
+        <w:adjustRightInd w:val="0"/>
+        <w:spacing w:after="0" w:line="240" w:lineRule="auto"/>
+        <w:rPr>
+          <w:rFonts w:ascii="Consolas" w:hAnsi="Consolas" w:cs="Consolas"/>
+          <w:sz w:val="20"/>
+          <w:szCs w:val="20"/>
+        </w:rPr>
+      </w:pPr>
+      <w:r>
+        <w:rPr>
+          <w:rFonts w:ascii="Consolas" w:hAnsi="Consolas" w:cs="Consolas"/>
+          <w:color w:val="000000"/>
+          <w:sz w:val="20"/>
+          <w:szCs w:val="20"/>
+        </w:rPr>
+        <w:tab/>
+      </w:r>
+      <w:r>
+        <w:rPr>
+          <w:rFonts w:ascii="Consolas" w:hAnsi="Consolas" w:cs="Consolas"/>
+          <w:color w:val="000000"/>
+          <w:sz w:val="20"/>
+          <w:szCs w:val="20"/>
+        </w:rPr>
+        <w:tab/>
         <w:t>System.</w:t>
       </w:r>
       <w:r>
@@ -2637,17 +2369,7 @@
           <w:sz w:val="20"/>
           <w:szCs w:val="20"/>
         </w:rPr>
-        <w:t>.println</w:t>
-      </w:r>
-      <w:proofErr w:type="spellEnd"/>
-      <w:r>
-        <w:rPr>
-          <w:rFonts w:ascii="Consolas" w:hAnsi="Consolas" w:cs="Consolas"/>
-          <w:color w:val="000000"/>
-          <w:sz w:val="20"/>
-          <w:szCs w:val="20"/>
-        </w:rPr>
-        <w:t>(</w:t>
+        <w:t>.println(</w:t>
       </w:r>
       <w:r>
         <w:rPr>
@@ -2656,19 +2378,8 @@
           <w:sz w:val="20"/>
           <w:szCs w:val="20"/>
         </w:rPr>
-        <w:t xml:space="preserve">"Difference between two numbers </w:t>
-      </w:r>
-      <w:proofErr w:type="gramStart"/>
-      <w:r>
-        <w:rPr>
-          <w:rFonts w:ascii="Consolas" w:hAnsi="Consolas" w:cs="Consolas"/>
-          <w:color w:val="2A00FF"/>
-          <w:sz w:val="20"/>
-          <w:szCs w:val="20"/>
-        </w:rPr>
-        <w:t>=  "</w:t>
-      </w:r>
-      <w:proofErr w:type="gramEnd"/>
+        <w:t>"Difference between two numbers =  "</w:t>
+      </w:r>
       <w:r>
         <w:rPr>
           <w:rFonts w:ascii="Consolas" w:hAnsi="Consolas" w:cs="Consolas"/>
@@ -2852,19 +2563,8 @@
           <w:sz w:val="20"/>
           <w:szCs w:val="20"/>
         </w:rPr>
-        <w:t xml:space="preserve"> </w:t>
-      </w:r>
-      <w:proofErr w:type="gramStart"/>
-      <w:r>
-        <w:rPr>
-          <w:rFonts w:ascii="Consolas" w:hAnsi="Consolas" w:cs="Consolas"/>
-          <w:color w:val="000000"/>
-          <w:sz w:val="20"/>
-          <w:szCs w:val="20"/>
-        </w:rPr>
-        <w:t>product(</w:t>
-      </w:r>
-      <w:proofErr w:type="gramEnd"/>
+        <w:t xml:space="preserve"> product(</w:t>
+      </w:r>
       <w:r>
         <w:rPr>
           <w:rFonts w:ascii="Consolas" w:hAnsi="Consolas" w:cs="Consolas"/>
@@ -3051,7 +2751,6 @@
         </w:rPr>
         <w:t>*</w:t>
       </w:r>
-      <w:proofErr w:type="gramStart"/>
       <w:r>
         <w:rPr>
           <w:rFonts w:ascii="Consolas" w:hAnsi="Consolas" w:cs="Consolas"/>
@@ -3070,46 +2769,36 @@
         </w:rPr>
         <w:t>;</w:t>
       </w:r>
-      <w:proofErr w:type="gramEnd"/>
-    </w:p>
-    <w:p>
-      <w:pPr>
-        <w:autoSpaceDE w:val="0"/>
-        <w:autoSpaceDN w:val="0"/>
-        <w:adjustRightInd w:val="0"/>
-        <w:spacing w:after="0" w:line="240" w:lineRule="auto"/>
-        <w:rPr>
-          <w:rFonts w:ascii="Consolas" w:hAnsi="Consolas" w:cs="Consolas"/>
-          <w:sz w:val="20"/>
-          <w:szCs w:val="20"/>
-        </w:rPr>
-      </w:pPr>
-      <w:r>
-        <w:rPr>
-          <w:rFonts w:ascii="Consolas" w:hAnsi="Consolas" w:cs="Consolas"/>
-          <w:color w:val="000000"/>
-          <w:sz w:val="20"/>
-          <w:szCs w:val="20"/>
-        </w:rPr>
-        <w:tab/>
-      </w:r>
-      <w:r>
-        <w:rPr>
-          <w:rFonts w:ascii="Consolas" w:hAnsi="Consolas" w:cs="Consolas"/>
-          <w:color w:val="000000"/>
-          <w:sz w:val="20"/>
-          <w:szCs w:val="20"/>
-        </w:rPr>
-        <w:tab/>
-      </w:r>
-      <w:proofErr w:type="spellStart"/>
-      <w:r>
-        <w:rPr>
-          <w:rFonts w:ascii="Consolas" w:hAnsi="Consolas" w:cs="Consolas"/>
-          <w:color w:val="000000"/>
-          <w:sz w:val="20"/>
-          <w:szCs w:val="20"/>
-        </w:rPr>
+    </w:p>
+    <w:p>
+      <w:pPr>
+        <w:autoSpaceDE w:val="0"/>
+        <w:autoSpaceDN w:val="0"/>
+        <w:adjustRightInd w:val="0"/>
+        <w:spacing w:after="0" w:line="240" w:lineRule="auto"/>
+        <w:rPr>
+          <w:rFonts w:ascii="Consolas" w:hAnsi="Consolas" w:cs="Consolas"/>
+          <w:sz w:val="20"/>
+          <w:szCs w:val="20"/>
+        </w:rPr>
+      </w:pPr>
+      <w:r>
+        <w:rPr>
+          <w:rFonts w:ascii="Consolas" w:hAnsi="Consolas" w:cs="Consolas"/>
+          <w:color w:val="000000"/>
+          <w:sz w:val="20"/>
+          <w:szCs w:val="20"/>
+        </w:rPr>
+        <w:tab/>
+      </w:r>
+      <w:r>
+        <w:rPr>
+          <w:rFonts w:ascii="Consolas" w:hAnsi="Consolas" w:cs="Consolas"/>
+          <w:color w:val="000000"/>
+          <w:sz w:val="20"/>
+          <w:szCs w:val="20"/>
+        </w:rPr>
+        <w:tab/>
         <w:t>System.</w:t>
       </w:r>
       <w:r>
@@ -3132,17 +2821,7 @@
           <w:sz w:val="20"/>
           <w:szCs w:val="20"/>
         </w:rPr>
-        <w:t>.println</w:t>
-      </w:r>
-      <w:proofErr w:type="spellEnd"/>
-      <w:r>
-        <w:rPr>
-          <w:rFonts w:ascii="Consolas" w:hAnsi="Consolas" w:cs="Consolas"/>
-          <w:color w:val="000000"/>
-          <w:sz w:val="20"/>
-          <w:szCs w:val="20"/>
-        </w:rPr>
-        <w:t>(</w:t>
+        <w:t>.println(</w:t>
       </w:r>
       <w:r>
         <w:rPr>
@@ -3151,19 +2830,8 @@
           <w:sz w:val="20"/>
           <w:szCs w:val="20"/>
         </w:rPr>
-        <w:t xml:space="preserve">"Product of the two numbers </w:t>
-      </w:r>
-      <w:proofErr w:type="gramStart"/>
-      <w:r>
-        <w:rPr>
-          <w:rFonts w:ascii="Consolas" w:hAnsi="Consolas" w:cs="Consolas"/>
-          <w:color w:val="2A00FF"/>
-          <w:sz w:val="20"/>
-          <w:szCs w:val="20"/>
-        </w:rPr>
-        <w:t>=  "</w:t>
-      </w:r>
-      <w:proofErr w:type="gramEnd"/>
+        <w:t>"Product of the two numbers =  "</w:t>
+      </w:r>
       <w:r>
         <w:rPr>
           <w:rFonts w:ascii="Consolas" w:hAnsi="Consolas" w:cs="Consolas"/>
@@ -3316,19 +2984,8 @@
           <w:sz w:val="20"/>
           <w:szCs w:val="20"/>
         </w:rPr>
-        <w:t xml:space="preserve"> </w:t>
-      </w:r>
-      <w:proofErr w:type="gramStart"/>
-      <w:r>
-        <w:rPr>
-          <w:rFonts w:ascii="Consolas" w:hAnsi="Consolas" w:cs="Consolas"/>
-          <w:color w:val="000000"/>
-          <w:sz w:val="20"/>
-          <w:szCs w:val="20"/>
-        </w:rPr>
-        <w:t>division(</w:t>
-      </w:r>
-      <w:proofErr w:type="gramEnd"/>
+        <w:t xml:space="preserve"> division(</w:t>
+      </w:r>
       <w:r>
         <w:rPr>
           <w:rFonts w:ascii="Consolas" w:hAnsi="Consolas" w:cs="Consolas"/>
@@ -3495,19 +3152,8 @@
           <w:sz w:val="20"/>
           <w:szCs w:val="20"/>
         </w:rPr>
-        <w:t xml:space="preserve"> =</w:t>
-      </w:r>
-      <w:proofErr w:type="gramStart"/>
-      <w:r>
-        <w:rPr>
-          <w:rFonts w:ascii="Consolas" w:hAnsi="Consolas" w:cs="Consolas"/>
-          <w:color w:val="000000"/>
-          <w:sz w:val="20"/>
-          <w:szCs w:val="20"/>
-        </w:rPr>
-        <w:t>0;</w:t>
-      </w:r>
-      <w:proofErr w:type="gramEnd"/>
+        <w:t xml:space="preserve"> =0;</w:t>
+      </w:r>
     </w:p>
     <w:p>
       <w:pPr>
@@ -3575,19 +3221,8 @@
           <w:sz w:val="20"/>
           <w:szCs w:val="20"/>
         </w:rPr>
-        <w:t xml:space="preserve"> = </w:t>
-      </w:r>
-      <w:proofErr w:type="gramStart"/>
-      <w:r>
-        <w:rPr>
-          <w:rFonts w:ascii="Consolas" w:hAnsi="Consolas" w:cs="Consolas"/>
-          <w:color w:val="000000"/>
-          <w:sz w:val="20"/>
-          <w:szCs w:val="20"/>
-        </w:rPr>
-        <w:t>0;</w:t>
-      </w:r>
-      <w:proofErr w:type="gramEnd"/>
+        <w:t xml:space="preserve"> = 0;</w:t>
+      </w:r>
     </w:p>
     <w:p>
       <w:pPr>
@@ -3783,7 +3418,6 @@
         </w:rPr>
         <w:t>/</w:t>
       </w:r>
-      <w:proofErr w:type="gramStart"/>
       <w:r>
         <w:rPr>
           <w:rFonts w:ascii="Consolas" w:hAnsi="Consolas" w:cs="Consolas"/>
@@ -3802,7 +3436,6 @@
         </w:rPr>
         <w:t>;</w:t>
       </w:r>
-      <w:proofErr w:type="gramEnd"/>
     </w:p>
     <w:p>
       <w:pPr>
@@ -3861,7 +3494,6 @@
         </w:rPr>
         <w:t xml:space="preserve"> =</w:t>
       </w:r>
-      <w:proofErr w:type="spellStart"/>
       <w:r>
         <w:rPr>
           <w:rFonts w:ascii="Consolas" w:hAnsi="Consolas" w:cs="Consolas"/>
@@ -3880,7 +3512,6 @@
         </w:rPr>
         <w:t>%</w:t>
       </w:r>
-      <w:proofErr w:type="gramStart"/>
       <w:r>
         <w:rPr>
           <w:rFonts w:ascii="Consolas" w:hAnsi="Consolas" w:cs="Consolas"/>
@@ -3890,7 +3521,6 @@
         </w:rPr>
         <w:t>b</w:t>
       </w:r>
-      <w:proofErr w:type="spellEnd"/>
       <w:r>
         <w:rPr>
           <w:rFonts w:ascii="Consolas" w:hAnsi="Consolas" w:cs="Consolas"/>
@@ -3900,7 +3530,6 @@
         </w:rPr>
         <w:t>;</w:t>
       </w:r>
-      <w:proofErr w:type="gramEnd"/>
     </w:p>
     <w:p>
       <w:pPr>
@@ -4083,7 +3712,6 @@
         </w:rPr>
         <w:t>/</w:t>
       </w:r>
-      <w:proofErr w:type="gramStart"/>
       <w:r>
         <w:rPr>
           <w:rFonts w:ascii="Consolas" w:hAnsi="Consolas" w:cs="Consolas"/>
@@ -4102,7 +3730,6 @@
         </w:rPr>
         <w:t>;</w:t>
       </w:r>
-      <w:proofErr w:type="gramEnd"/>
     </w:p>
     <w:p>
       <w:pPr>
@@ -4161,7 +3788,6 @@
         </w:rPr>
         <w:t xml:space="preserve"> =</w:t>
       </w:r>
-      <w:proofErr w:type="spellStart"/>
       <w:r>
         <w:rPr>
           <w:rFonts w:ascii="Consolas" w:hAnsi="Consolas" w:cs="Consolas"/>
@@ -4180,7 +3806,6 @@
         </w:rPr>
         <w:t>%</w:t>
       </w:r>
-      <w:proofErr w:type="gramStart"/>
       <w:r>
         <w:rPr>
           <w:rFonts w:ascii="Consolas" w:hAnsi="Consolas" w:cs="Consolas"/>
@@ -4190,7 +3815,6 @@
         </w:rPr>
         <w:t>a</w:t>
       </w:r>
-      <w:proofErr w:type="spellEnd"/>
       <w:r>
         <w:rPr>
           <w:rFonts w:ascii="Consolas" w:hAnsi="Consolas" w:cs="Consolas"/>
@@ -4200,7 +3824,6 @@
         </w:rPr>
         <w:t>;</w:t>
       </w:r>
-      <w:proofErr w:type="gramEnd"/>
     </w:p>
     <w:p>
       <w:pPr>
@@ -4263,15 +3886,6 @@
           <w:szCs w:val="20"/>
         </w:rPr>
         <w:tab/>
-      </w:r>
-      <w:proofErr w:type="spellStart"/>
-      <w:r>
-        <w:rPr>
-          <w:rFonts w:ascii="Consolas" w:hAnsi="Consolas" w:cs="Consolas"/>
-          <w:color w:val="000000"/>
-          <w:sz w:val="20"/>
-          <w:szCs w:val="20"/>
-        </w:rPr>
         <w:t>System.</w:t>
       </w:r>
       <w:r>
@@ -4294,17 +3908,7 @@
           <w:sz w:val="20"/>
           <w:szCs w:val="20"/>
         </w:rPr>
-        <w:t>.println</w:t>
-      </w:r>
-      <w:proofErr w:type="spellEnd"/>
-      <w:r>
-        <w:rPr>
-          <w:rFonts w:ascii="Consolas" w:hAnsi="Consolas" w:cs="Consolas"/>
-          <w:color w:val="000000"/>
-          <w:sz w:val="20"/>
-          <w:szCs w:val="20"/>
-        </w:rPr>
-        <w:t>(</w:t>
+        <w:t>.println(</w:t>
       </w:r>
       <w:r>
         <w:rPr>
@@ -4333,7 +3937,6 @@
         </w:rPr>
         <w:t>quotient</w:t>
       </w:r>
-      <w:proofErr w:type="gramStart"/>
       <w:r>
         <w:rPr>
           <w:rFonts w:ascii="Consolas" w:hAnsi="Consolas" w:cs="Consolas"/>
@@ -4343,38 +3946,27 @@
         </w:rPr>
         <w:t>);</w:t>
       </w:r>
-      <w:proofErr w:type="gramEnd"/>
-    </w:p>
-    <w:p>
-      <w:pPr>
-        <w:autoSpaceDE w:val="0"/>
-        <w:autoSpaceDN w:val="0"/>
-        <w:adjustRightInd w:val="0"/>
-        <w:spacing w:after="0" w:line="240" w:lineRule="auto"/>
-        <w:rPr>
-          <w:rFonts w:ascii="Consolas" w:hAnsi="Consolas" w:cs="Consolas"/>
-          <w:sz w:val="20"/>
-          <w:szCs w:val="20"/>
-        </w:rPr>
-      </w:pPr>
-      <w:r>
-        <w:rPr>
-          <w:rFonts w:ascii="Consolas" w:hAnsi="Consolas" w:cs="Consolas"/>
-          <w:color w:val="000000"/>
-          <w:sz w:val="20"/>
-          <w:szCs w:val="20"/>
-        </w:rPr>
-        <w:t xml:space="preserve">        </w:t>
-      </w:r>
-      <w:proofErr w:type="spellStart"/>
-      <w:r>
-        <w:rPr>
-          <w:rFonts w:ascii="Consolas" w:hAnsi="Consolas" w:cs="Consolas"/>
-          <w:color w:val="000000"/>
-          <w:sz w:val="20"/>
-          <w:szCs w:val="20"/>
-        </w:rPr>
-        <w:t>System.</w:t>
+    </w:p>
+    <w:p>
+      <w:pPr>
+        <w:autoSpaceDE w:val="0"/>
+        <w:autoSpaceDN w:val="0"/>
+        <w:adjustRightInd w:val="0"/>
+        <w:spacing w:after="0" w:line="240" w:lineRule="auto"/>
+        <w:rPr>
+          <w:rFonts w:ascii="Consolas" w:hAnsi="Consolas" w:cs="Consolas"/>
+          <w:sz w:val="20"/>
+          <w:szCs w:val="20"/>
+        </w:rPr>
+      </w:pPr>
+      <w:r>
+        <w:rPr>
+          <w:rFonts w:ascii="Consolas" w:hAnsi="Consolas" w:cs="Consolas"/>
+          <w:color w:val="000000"/>
+          <w:sz w:val="20"/>
+          <w:szCs w:val="20"/>
+        </w:rPr>
+        <w:t xml:space="preserve">        System.</w:t>
       </w:r>
       <w:r>
         <w:rPr>
@@ -4396,17 +3988,7 @@
           <w:sz w:val="20"/>
           <w:szCs w:val="20"/>
         </w:rPr>
-        <w:t>.println</w:t>
-      </w:r>
-      <w:proofErr w:type="spellEnd"/>
-      <w:r>
-        <w:rPr>
-          <w:rFonts w:ascii="Consolas" w:hAnsi="Consolas" w:cs="Consolas"/>
-          <w:color w:val="000000"/>
-          <w:sz w:val="20"/>
-          <w:szCs w:val="20"/>
-        </w:rPr>
-        <w:t>(</w:t>
+        <w:t>.println(</w:t>
       </w:r>
       <w:r>
         <w:rPr>
@@ -4435,7 +4017,6 @@
         </w:rPr>
         <w:t>remainder</w:t>
       </w:r>
-      <w:proofErr w:type="gramStart"/>
       <w:r>
         <w:rPr>
           <w:rFonts w:ascii="Consolas" w:hAnsi="Consolas" w:cs="Consolas"/>
@@ -4445,7 +4026,6 @@
         </w:rPr>
         <w:t>);</w:t>
       </w:r>
-      <w:proofErr w:type="gramEnd"/>
     </w:p>
     <w:p>
       <w:pPr>
@@ -4582,6 +4162,9 @@
     <w:p/>
     <w:p>
       <w:r>
+        <w:rPr>
+          <w:noProof/>
+        </w:rPr>
         <w:lastRenderedPageBreak/>
         <w:drawing>
           <wp:inline distT="0" distB="0" distL="0" distR="0" wp14:anchorId="49F0C863" wp14:editId="15B536E7">
@@ -4793,38 +4376,7 @@
           <w:sz w:val="20"/>
           <w:szCs w:val="20"/>
         </w:rPr>
-        <w:t xml:space="preserve"> </w:t>
-      </w:r>
-      <w:proofErr w:type="spellStart"/>
-      <w:proofErr w:type="gramStart"/>
-      <w:r>
-        <w:rPr>
-          <w:rFonts w:ascii="Consolas" w:hAnsi="Consolas" w:cs="Consolas"/>
-          <w:color w:val="000000"/>
-          <w:sz w:val="20"/>
-          <w:szCs w:val="20"/>
-        </w:rPr>
-        <w:t>java.util</w:t>
-      </w:r>
-      <w:proofErr w:type="gramEnd"/>
-      <w:r>
-        <w:rPr>
-          <w:rFonts w:ascii="Consolas" w:hAnsi="Consolas" w:cs="Consolas"/>
-          <w:color w:val="000000"/>
-          <w:sz w:val="20"/>
-          <w:szCs w:val="20"/>
-        </w:rPr>
-        <w:t>.Scanner</w:t>
-      </w:r>
-      <w:proofErr w:type="spellEnd"/>
-      <w:r>
-        <w:rPr>
-          <w:rFonts w:ascii="Consolas" w:hAnsi="Consolas" w:cs="Consolas"/>
-          <w:color w:val="000000"/>
-          <w:sz w:val="20"/>
-          <w:szCs w:val="20"/>
-        </w:rPr>
-        <w:t>;</w:t>
+        <w:t xml:space="preserve"> java.util.Scanner;</w:t>
       </w:r>
     </w:p>
     <w:p>
@@ -4890,27 +4442,7 @@
           <w:sz w:val="20"/>
           <w:szCs w:val="20"/>
         </w:rPr>
-        <w:t xml:space="preserve"> </w:t>
-      </w:r>
-      <w:proofErr w:type="spellStart"/>
-      <w:r>
-        <w:rPr>
-          <w:rFonts w:ascii="Consolas" w:hAnsi="Consolas" w:cs="Consolas"/>
-          <w:color w:val="000000"/>
-          <w:sz w:val="20"/>
-          <w:szCs w:val="20"/>
-        </w:rPr>
-        <w:t>ElectricityBill</w:t>
-      </w:r>
-      <w:proofErr w:type="spellEnd"/>
-      <w:r>
-        <w:rPr>
-          <w:rFonts w:ascii="Consolas" w:hAnsi="Consolas" w:cs="Consolas"/>
-          <w:color w:val="000000"/>
-          <w:sz w:val="20"/>
-          <w:szCs w:val="20"/>
-        </w:rPr>
-        <w:t xml:space="preserve"> {</w:t>
+        <w:t xml:space="preserve"> ElectricityBill {</w:t>
       </w:r>
     </w:p>
     <w:p>
@@ -5005,29 +4537,8 @@
           <w:sz w:val="20"/>
           <w:szCs w:val="20"/>
         </w:rPr>
-        <w:t xml:space="preserve"> </w:t>
-      </w:r>
-      <w:proofErr w:type="gramStart"/>
-      <w:r>
-        <w:rPr>
-          <w:rFonts w:ascii="Consolas" w:hAnsi="Consolas" w:cs="Consolas"/>
-          <w:color w:val="000000"/>
-          <w:sz w:val="20"/>
-          <w:szCs w:val="20"/>
-        </w:rPr>
-        <w:t>main(</w:t>
-      </w:r>
-      <w:proofErr w:type="gramEnd"/>
-      <w:r>
-        <w:rPr>
-          <w:rFonts w:ascii="Consolas" w:hAnsi="Consolas" w:cs="Consolas"/>
-          <w:color w:val="000000"/>
-          <w:sz w:val="20"/>
-          <w:szCs w:val="20"/>
-        </w:rPr>
-        <w:t xml:space="preserve">String[] </w:t>
-      </w:r>
-      <w:proofErr w:type="spellStart"/>
+        <w:t xml:space="preserve"> main(String[] </w:t>
+      </w:r>
       <w:r>
         <w:rPr>
           <w:rFonts w:ascii="Consolas" w:hAnsi="Consolas" w:cs="Consolas"/>
@@ -5037,7 +4548,6 @@
         </w:rPr>
         <w:t>args</w:t>
       </w:r>
-      <w:proofErr w:type="spellEnd"/>
       <w:r>
         <w:rPr>
           <w:rFonts w:ascii="Consolas" w:hAnsi="Consolas" w:cs="Consolas"/>
@@ -5077,15 +4587,6 @@
           <w:szCs w:val="20"/>
         </w:rPr>
         <w:tab/>
-      </w:r>
-      <w:proofErr w:type="spellStart"/>
-      <w:r>
-        <w:rPr>
-          <w:rFonts w:ascii="Consolas" w:hAnsi="Consolas" w:cs="Consolas"/>
-          <w:color w:val="000000"/>
-          <w:sz w:val="20"/>
-          <w:szCs w:val="20"/>
-        </w:rPr>
         <w:t>System.</w:t>
       </w:r>
       <w:r>
@@ -5108,17 +4609,7 @@
           <w:sz w:val="20"/>
           <w:szCs w:val="20"/>
         </w:rPr>
-        <w:t>.println</w:t>
-      </w:r>
-      <w:proofErr w:type="spellEnd"/>
-      <w:r>
-        <w:rPr>
-          <w:rFonts w:ascii="Consolas" w:hAnsi="Consolas" w:cs="Consolas"/>
-          <w:color w:val="000000"/>
-          <w:sz w:val="20"/>
-          <w:szCs w:val="20"/>
-        </w:rPr>
-        <w:t>(</w:t>
+        <w:t>.println(</w:t>
       </w:r>
       <w:r>
         <w:rPr>
@@ -5129,7 +4620,6 @@
         </w:rPr>
         <w:t>"Enter total units of consumption"</w:t>
       </w:r>
-      <w:proofErr w:type="gramStart"/>
       <w:r>
         <w:rPr>
           <w:rFonts w:ascii="Consolas" w:hAnsi="Consolas" w:cs="Consolas"/>
@@ -5139,7 +4629,6 @@
         </w:rPr>
         <w:t>);</w:t>
       </w:r>
-      <w:proofErr w:type="gramEnd"/>
     </w:p>
     <w:p>
       <w:pPr>
@@ -5172,7 +4661,6 @@
         <w:tab/>
         <w:t xml:space="preserve">Scanner </w:t>
       </w:r>
-      <w:proofErr w:type="spellStart"/>
       <w:r>
         <w:rPr>
           <w:rFonts w:ascii="Consolas" w:hAnsi="Consolas" w:cs="Consolas"/>
@@ -5182,7 +4670,6 @@
         </w:rPr>
         <w:t>sc</w:t>
       </w:r>
-      <w:proofErr w:type="spellEnd"/>
       <w:r>
         <w:rPr>
           <w:rFonts w:ascii="Consolas" w:hAnsi="Consolas" w:cs="Consolas"/>
@@ -5210,27 +4697,7 @@
           <w:sz w:val="20"/>
           <w:szCs w:val="20"/>
         </w:rPr>
-        <w:t xml:space="preserve"> </w:t>
-      </w:r>
-      <w:proofErr w:type="gramStart"/>
-      <w:r>
-        <w:rPr>
-          <w:rFonts w:ascii="Consolas" w:hAnsi="Consolas" w:cs="Consolas"/>
-          <w:color w:val="000000"/>
-          <w:sz w:val="20"/>
-          <w:szCs w:val="20"/>
-        </w:rPr>
-        <w:t>Scanner(</w:t>
-      </w:r>
-      <w:proofErr w:type="gramEnd"/>
-      <w:r>
-        <w:rPr>
-          <w:rFonts w:ascii="Consolas" w:hAnsi="Consolas" w:cs="Consolas"/>
-          <w:color w:val="000000"/>
-          <w:sz w:val="20"/>
-          <w:szCs w:val="20"/>
-        </w:rPr>
-        <w:t>System.</w:t>
+        <w:t xml:space="preserve"> Scanner(System.</w:t>
       </w:r>
       <w:r>
         <w:rPr>
@@ -5305,7 +4772,6 @@
         </w:rPr>
         <w:t xml:space="preserve"> </w:t>
       </w:r>
-      <w:proofErr w:type="spellStart"/>
       <w:r>
         <w:rPr>
           <w:rFonts w:ascii="Consolas" w:hAnsi="Consolas" w:cs="Consolas"/>
@@ -5315,7 +4781,6 @@
         </w:rPr>
         <w:t>inputUnits</w:t>
       </w:r>
-      <w:proofErr w:type="spellEnd"/>
       <w:r>
         <w:rPr>
           <w:rFonts w:ascii="Consolas" w:hAnsi="Consolas" w:cs="Consolas"/>
@@ -5325,8 +4790,6 @@
         </w:rPr>
         <w:t xml:space="preserve"> = </w:t>
       </w:r>
-      <w:proofErr w:type="spellStart"/>
-      <w:proofErr w:type="gramStart"/>
       <w:r>
         <w:rPr>
           <w:rFonts w:ascii="Consolas" w:hAnsi="Consolas" w:cs="Consolas"/>
@@ -5343,52 +4806,39 @@
           <w:sz w:val="20"/>
           <w:szCs w:val="20"/>
         </w:rPr>
-        <w:t>.nextInt</w:t>
-      </w:r>
-      <w:proofErr w:type="spellEnd"/>
-      <w:proofErr w:type="gramEnd"/>
-      <w:r>
-        <w:rPr>
-          <w:rFonts w:ascii="Consolas" w:hAnsi="Consolas" w:cs="Consolas"/>
-          <w:color w:val="000000"/>
-          <w:sz w:val="20"/>
-          <w:szCs w:val="20"/>
-        </w:rPr>
-        <w:t>();</w:t>
-      </w:r>
-    </w:p>
-    <w:p>
-      <w:pPr>
-        <w:autoSpaceDE w:val="0"/>
-        <w:autoSpaceDN w:val="0"/>
-        <w:adjustRightInd w:val="0"/>
-        <w:spacing w:after="0" w:line="240" w:lineRule="auto"/>
-        <w:rPr>
-          <w:rFonts w:ascii="Consolas" w:hAnsi="Consolas" w:cs="Consolas"/>
-          <w:sz w:val="20"/>
-          <w:szCs w:val="20"/>
-        </w:rPr>
-      </w:pPr>
-      <w:r>
-        <w:rPr>
-          <w:rFonts w:ascii="Consolas" w:hAnsi="Consolas" w:cs="Consolas"/>
-          <w:color w:val="000000"/>
-          <w:sz w:val="20"/>
-          <w:szCs w:val="20"/>
-        </w:rPr>
-        <w:tab/>
-      </w:r>
-      <w:r>
-        <w:rPr>
-          <w:rFonts w:ascii="Consolas" w:hAnsi="Consolas" w:cs="Consolas"/>
-          <w:color w:val="000000"/>
-          <w:sz w:val="20"/>
-          <w:szCs w:val="20"/>
-        </w:rPr>
-        <w:tab/>
-      </w:r>
-      <w:proofErr w:type="spellStart"/>
-      <w:proofErr w:type="gramStart"/>
+        <w:t>.nextInt();</w:t>
+      </w:r>
+    </w:p>
+    <w:p>
+      <w:pPr>
+        <w:autoSpaceDE w:val="0"/>
+        <w:autoSpaceDN w:val="0"/>
+        <w:adjustRightInd w:val="0"/>
+        <w:spacing w:after="0" w:line="240" w:lineRule="auto"/>
+        <w:rPr>
+          <w:rFonts w:ascii="Consolas" w:hAnsi="Consolas" w:cs="Consolas"/>
+          <w:sz w:val="20"/>
+          <w:szCs w:val="20"/>
+        </w:rPr>
+      </w:pPr>
+      <w:r>
+        <w:rPr>
+          <w:rFonts w:ascii="Consolas" w:hAnsi="Consolas" w:cs="Consolas"/>
+          <w:color w:val="000000"/>
+          <w:sz w:val="20"/>
+          <w:szCs w:val="20"/>
+        </w:rPr>
+        <w:tab/>
+      </w:r>
+      <w:r>
+        <w:rPr>
+          <w:rFonts w:ascii="Consolas" w:hAnsi="Consolas" w:cs="Consolas"/>
+          <w:color w:val="000000"/>
+          <w:sz w:val="20"/>
+          <w:szCs w:val="20"/>
+        </w:rPr>
+        <w:tab/>
+      </w:r>
       <w:r>
         <w:rPr>
           <w:rFonts w:ascii="Consolas" w:hAnsi="Consolas" w:cs="Consolas"/>
@@ -5405,18 +4855,7 @@
           <w:sz w:val="20"/>
           <w:szCs w:val="20"/>
         </w:rPr>
-        <w:t>.close</w:t>
-      </w:r>
-      <w:proofErr w:type="spellEnd"/>
-      <w:proofErr w:type="gramEnd"/>
-      <w:r>
-        <w:rPr>
-          <w:rFonts w:ascii="Consolas" w:hAnsi="Consolas" w:cs="Consolas"/>
-          <w:color w:val="000000"/>
-          <w:sz w:val="20"/>
-          <w:szCs w:val="20"/>
-        </w:rPr>
-        <w:t>();</w:t>
+        <w:t>.close();</w:t>
       </w:r>
     </w:p>
     <w:p>
@@ -5469,38 +4908,24 @@
         </w:rPr>
         <w:t xml:space="preserve"> </w:t>
       </w:r>
-      <w:proofErr w:type="spellStart"/>
-      <w:r>
-        <w:rPr>
-          <w:rFonts w:ascii="Consolas" w:hAnsi="Consolas" w:cs="Consolas"/>
-          <w:color w:val="6A3E3E"/>
-          <w:sz w:val="20"/>
-          <w:szCs w:val="20"/>
-          <w:shd w:val="clear" w:color="auto" w:fill="F0D8A8"/>
+      <w:r>
+        <w:rPr>
+          <w:rFonts w:ascii="Consolas" w:hAnsi="Consolas" w:cs="Consolas"/>
+          <w:color w:val="6A3E3E"/>
+          <w:sz w:val="20"/>
+          <w:szCs w:val="20"/>
         </w:rPr>
         <w:t>billAmount</w:t>
       </w:r>
-      <w:proofErr w:type="spellEnd"/>
-      <w:r>
-        <w:rPr>
-          <w:rFonts w:ascii="Consolas" w:hAnsi="Consolas" w:cs="Consolas"/>
-          <w:color w:val="000000"/>
-          <w:sz w:val="20"/>
-          <w:szCs w:val="20"/>
-        </w:rPr>
-        <w:t xml:space="preserve"> = </w:t>
-      </w:r>
-      <w:proofErr w:type="gramStart"/>
-      <w:r>
-        <w:rPr>
-          <w:rFonts w:ascii="Consolas" w:hAnsi="Consolas" w:cs="Consolas"/>
-          <w:color w:val="000000"/>
-          <w:sz w:val="20"/>
-          <w:szCs w:val="20"/>
-        </w:rPr>
-        <w:t>0;</w:t>
-      </w:r>
-      <w:proofErr w:type="gramEnd"/>
+      <w:r>
+        <w:rPr>
+          <w:rFonts w:ascii="Consolas" w:hAnsi="Consolas" w:cs="Consolas"/>
+          <w:color w:val="000000"/>
+          <w:sz w:val="20"/>
+          <w:szCs w:val="20"/>
+        </w:rPr>
+        <w:t xml:space="preserve"> = 0;</w:t>
+      </w:r>
     </w:p>
     <w:p>
       <w:pPr>
@@ -5583,7 +5008,6 @@
         </w:rPr>
         <w:t>(</w:t>
       </w:r>
-      <w:proofErr w:type="spellStart"/>
       <w:r>
         <w:rPr>
           <w:rFonts w:ascii="Consolas" w:hAnsi="Consolas" w:cs="Consolas"/>
@@ -5593,7 +5017,6 @@
         </w:rPr>
         <w:t>inputUnits</w:t>
       </w:r>
-      <w:proofErr w:type="spellEnd"/>
       <w:r>
         <w:rPr>
           <w:rFonts w:ascii="Consolas" w:hAnsi="Consolas" w:cs="Consolas"/>
@@ -5675,18 +5098,15 @@
         </w:rPr>
         <w:tab/>
       </w:r>
-      <w:proofErr w:type="spellStart"/>
-      <w:r>
-        <w:rPr>
-          <w:rFonts w:ascii="Consolas" w:hAnsi="Consolas" w:cs="Consolas"/>
-          <w:color w:val="6A3E3E"/>
-          <w:sz w:val="20"/>
-          <w:szCs w:val="20"/>
-          <w:shd w:val="clear" w:color="auto" w:fill="F0D8A8"/>
+      <w:r>
+        <w:rPr>
+          <w:rFonts w:ascii="Consolas" w:hAnsi="Consolas" w:cs="Consolas"/>
+          <w:color w:val="6A3E3E"/>
+          <w:sz w:val="20"/>
+          <w:szCs w:val="20"/>
         </w:rPr>
         <w:t>billAmount</w:t>
       </w:r>
-      <w:proofErr w:type="spellEnd"/>
       <w:r>
         <w:rPr>
           <w:rFonts w:ascii="Consolas" w:hAnsi="Consolas" w:cs="Consolas"/>
@@ -5696,8 +5116,6 @@
         </w:rPr>
         <w:t xml:space="preserve"> = 0.5*</w:t>
       </w:r>
-      <w:proofErr w:type="spellStart"/>
-      <w:proofErr w:type="gramStart"/>
       <w:r>
         <w:rPr>
           <w:rFonts w:ascii="Consolas" w:hAnsi="Consolas" w:cs="Consolas"/>
@@ -5707,7 +5125,6 @@
         </w:rPr>
         <w:t>inputUnits</w:t>
       </w:r>
-      <w:proofErr w:type="spellEnd"/>
       <w:r>
         <w:rPr>
           <w:rFonts w:ascii="Consolas" w:hAnsi="Consolas" w:cs="Consolas"/>
@@ -5717,7 +5134,6 @@
         </w:rPr>
         <w:t>;</w:t>
       </w:r>
-      <w:proofErr w:type="gramEnd"/>
     </w:p>
     <w:p>
       <w:pPr>
@@ -5821,7 +5237,6 @@
         </w:rPr>
         <w:t>(</w:t>
       </w:r>
-      <w:proofErr w:type="spellStart"/>
       <w:r>
         <w:rPr>
           <w:rFonts w:ascii="Consolas" w:hAnsi="Consolas" w:cs="Consolas"/>
@@ -5831,7 +5246,6 @@
         </w:rPr>
         <w:t>inputUnits</w:t>
       </w:r>
-      <w:proofErr w:type="spellEnd"/>
       <w:r>
         <w:rPr>
           <w:rFonts w:ascii="Consolas" w:hAnsi="Consolas" w:cs="Consolas"/>
@@ -5913,29 +5327,24 @@
         </w:rPr>
         <w:tab/>
       </w:r>
-      <w:proofErr w:type="spellStart"/>
-      <w:r>
-        <w:rPr>
-          <w:rFonts w:ascii="Consolas" w:hAnsi="Consolas" w:cs="Consolas"/>
-          <w:color w:val="6A3E3E"/>
-          <w:sz w:val="20"/>
-          <w:szCs w:val="20"/>
-          <w:shd w:val="clear" w:color="auto" w:fill="F0D8A8"/>
+      <w:r>
+        <w:rPr>
+          <w:rFonts w:ascii="Consolas" w:hAnsi="Consolas" w:cs="Consolas"/>
+          <w:color w:val="6A3E3E"/>
+          <w:sz w:val="20"/>
+          <w:szCs w:val="20"/>
         </w:rPr>
         <w:t>billAmount</w:t>
       </w:r>
-      <w:proofErr w:type="spellEnd"/>
-      <w:r>
-        <w:rPr>
-          <w:rFonts w:ascii="Consolas" w:hAnsi="Consolas" w:cs="Consolas"/>
-          <w:color w:val="000000"/>
-          <w:sz w:val="20"/>
-          <w:szCs w:val="20"/>
-        </w:rPr>
-        <w:t xml:space="preserve"> = 0.75*</w:t>
-      </w:r>
-      <w:proofErr w:type="spellStart"/>
-      <w:proofErr w:type="gramStart"/>
+      <w:r>
+        <w:rPr>
+          <w:rFonts w:ascii="Consolas" w:hAnsi="Consolas" w:cs="Consolas"/>
+          <w:color w:val="000000"/>
+          <w:sz w:val="20"/>
+          <w:szCs w:val="20"/>
+        </w:rPr>
+        <w:t xml:space="preserve"> =( 50*0.5)+ (</w:t>
+      </w:r>
       <w:r>
         <w:rPr>
           <w:rFonts w:ascii="Consolas" w:hAnsi="Consolas" w:cs="Consolas"/>
@@ -5945,17 +5354,15 @@
         </w:rPr>
         <w:t>inputUnits</w:t>
       </w:r>
-      <w:proofErr w:type="spellEnd"/>
-      <w:r>
-        <w:rPr>
-          <w:rFonts w:ascii="Consolas" w:hAnsi="Consolas" w:cs="Consolas"/>
-          <w:color w:val="000000"/>
-          <w:sz w:val="20"/>
-          <w:szCs w:val="20"/>
-        </w:rPr>
-        <w:t>;</w:t>
-      </w:r>
-      <w:proofErr w:type="gramEnd"/>
+      <w:r>
+        <w:rPr>
+          <w:rFonts w:ascii="Consolas" w:hAnsi="Consolas" w:cs="Consolas"/>
+          <w:color w:val="000000"/>
+          <w:sz w:val="20"/>
+          <w:szCs w:val="20"/>
+        </w:rPr>
+        <w:t>-100)*0.75;</w:t>
+      </w:r>
     </w:p>
     <w:p>
       <w:pPr>
@@ -6059,7 +5466,6 @@
         </w:rPr>
         <w:t>(</w:t>
       </w:r>
-      <w:proofErr w:type="spellStart"/>
       <w:r>
         <w:rPr>
           <w:rFonts w:ascii="Consolas" w:hAnsi="Consolas" w:cs="Consolas"/>
@@ -6069,7 +5475,6 @@
         </w:rPr>
         <w:t>inputUnits</w:t>
       </w:r>
-      <w:proofErr w:type="spellEnd"/>
       <w:r>
         <w:rPr>
           <w:rFonts w:ascii="Consolas" w:hAnsi="Consolas" w:cs="Consolas"/>
@@ -6151,29 +5556,24 @@
         </w:rPr>
         <w:tab/>
       </w:r>
-      <w:proofErr w:type="spellStart"/>
-      <w:r>
-        <w:rPr>
-          <w:rFonts w:ascii="Consolas" w:hAnsi="Consolas" w:cs="Consolas"/>
-          <w:color w:val="6A3E3E"/>
-          <w:sz w:val="20"/>
-          <w:szCs w:val="20"/>
-          <w:shd w:val="clear" w:color="auto" w:fill="F0D8A8"/>
+      <w:r>
+        <w:rPr>
+          <w:rFonts w:ascii="Consolas" w:hAnsi="Consolas" w:cs="Consolas"/>
+          <w:color w:val="6A3E3E"/>
+          <w:sz w:val="20"/>
+          <w:szCs w:val="20"/>
         </w:rPr>
         <w:t>billAmount</w:t>
       </w:r>
-      <w:proofErr w:type="spellEnd"/>
-      <w:r>
-        <w:rPr>
-          <w:rFonts w:ascii="Consolas" w:hAnsi="Consolas" w:cs="Consolas"/>
-          <w:color w:val="000000"/>
-          <w:sz w:val="20"/>
-          <w:szCs w:val="20"/>
-        </w:rPr>
-        <w:t xml:space="preserve"> = 1.20*</w:t>
-      </w:r>
-      <w:proofErr w:type="spellStart"/>
-      <w:proofErr w:type="gramStart"/>
+      <w:r>
+        <w:rPr>
+          <w:rFonts w:ascii="Consolas" w:hAnsi="Consolas" w:cs="Consolas"/>
+          <w:color w:val="000000"/>
+          <w:sz w:val="20"/>
+          <w:szCs w:val="20"/>
+        </w:rPr>
+        <w:t xml:space="preserve"> = (50*0.5) + (100*0.75)+  (</w:t>
+      </w:r>
       <w:r>
         <w:rPr>
           <w:rFonts w:ascii="Consolas" w:hAnsi="Consolas" w:cs="Consolas"/>
@@ -6183,17 +5583,15 @@
         </w:rPr>
         <w:t>inputUnits</w:t>
       </w:r>
-      <w:proofErr w:type="spellEnd"/>
-      <w:r>
-        <w:rPr>
-          <w:rFonts w:ascii="Consolas" w:hAnsi="Consolas" w:cs="Consolas"/>
-          <w:color w:val="000000"/>
-          <w:sz w:val="20"/>
-          <w:szCs w:val="20"/>
-        </w:rPr>
-        <w:t>;</w:t>
-      </w:r>
-      <w:proofErr w:type="gramEnd"/>
+      <w:r>
+        <w:rPr>
+          <w:rFonts w:ascii="Consolas" w:hAnsi="Consolas" w:cs="Consolas"/>
+          <w:color w:val="000000"/>
+          <w:sz w:val="20"/>
+          <w:szCs w:val="20"/>
+        </w:rPr>
+        <w:t>-200)*1.20;</w:t>
+      </w:r>
     </w:p>
     <w:p>
       <w:pPr>
@@ -6297,7 +5695,6 @@
         </w:rPr>
         <w:t>(</w:t>
       </w:r>
-      <w:proofErr w:type="spellStart"/>
       <w:r>
         <w:rPr>
           <w:rFonts w:ascii="Consolas" w:hAnsi="Consolas" w:cs="Consolas"/>
@@ -6307,7 +5704,6 @@
         </w:rPr>
         <w:t>inputUnits</w:t>
       </w:r>
-      <w:proofErr w:type="spellEnd"/>
       <w:r>
         <w:rPr>
           <w:rFonts w:ascii="Consolas" w:hAnsi="Consolas" w:cs="Consolas"/>
@@ -6389,29 +5785,24 @@
         </w:rPr>
         <w:tab/>
       </w:r>
-      <w:proofErr w:type="spellStart"/>
-      <w:r>
-        <w:rPr>
-          <w:rFonts w:ascii="Consolas" w:hAnsi="Consolas" w:cs="Consolas"/>
-          <w:color w:val="6A3E3E"/>
-          <w:sz w:val="20"/>
-          <w:szCs w:val="20"/>
-          <w:shd w:val="clear" w:color="auto" w:fill="F0D8A8"/>
+      <w:r>
+        <w:rPr>
+          <w:rFonts w:ascii="Consolas" w:hAnsi="Consolas" w:cs="Consolas"/>
+          <w:color w:val="6A3E3E"/>
+          <w:sz w:val="20"/>
+          <w:szCs w:val="20"/>
         </w:rPr>
         <w:t>billAmount</w:t>
       </w:r>
-      <w:proofErr w:type="spellEnd"/>
-      <w:r>
-        <w:rPr>
-          <w:rFonts w:ascii="Consolas" w:hAnsi="Consolas" w:cs="Consolas"/>
-          <w:color w:val="000000"/>
-          <w:sz w:val="20"/>
-          <w:szCs w:val="20"/>
-        </w:rPr>
-        <w:t xml:space="preserve"> = 1.50*</w:t>
-      </w:r>
-      <w:proofErr w:type="spellStart"/>
-      <w:proofErr w:type="gramStart"/>
+      <w:r>
+        <w:rPr>
+          <w:rFonts w:ascii="Consolas" w:hAnsi="Consolas" w:cs="Consolas"/>
+          <w:color w:val="000000"/>
+          <w:sz w:val="20"/>
+          <w:szCs w:val="20"/>
+        </w:rPr>
+        <w:t xml:space="preserve"> = (50*0.5) + (100*0.75)+ (100*1.20)+ (</w:t>
+      </w:r>
       <w:r>
         <w:rPr>
           <w:rFonts w:ascii="Consolas" w:hAnsi="Consolas" w:cs="Consolas"/>
@@ -6421,17 +5812,15 @@
         </w:rPr>
         <w:t>inputUnits</w:t>
       </w:r>
-      <w:proofErr w:type="spellEnd"/>
-      <w:r>
-        <w:rPr>
-          <w:rFonts w:ascii="Consolas" w:hAnsi="Consolas" w:cs="Consolas"/>
-          <w:color w:val="000000"/>
-          <w:sz w:val="20"/>
-          <w:szCs w:val="20"/>
-        </w:rPr>
-        <w:t>;</w:t>
-      </w:r>
-      <w:proofErr w:type="gramEnd"/>
+      <w:r>
+        <w:rPr>
+          <w:rFonts w:ascii="Consolas" w:hAnsi="Consolas" w:cs="Consolas"/>
+          <w:color w:val="000000"/>
+          <w:sz w:val="20"/>
+          <w:szCs w:val="20"/>
+        </w:rPr>
+        <w:t>-250)*1.5;</w:t>
+      </w:r>
     </w:p>
     <w:p>
       <w:pPr>
@@ -6556,15 +5945,6 @@
           <w:szCs w:val="20"/>
         </w:rPr>
         <w:tab/>
-      </w:r>
-      <w:proofErr w:type="spellStart"/>
-      <w:r>
-        <w:rPr>
-          <w:rFonts w:ascii="Consolas" w:hAnsi="Consolas" w:cs="Consolas"/>
-          <w:color w:val="000000"/>
-          <w:sz w:val="20"/>
-          <w:szCs w:val="20"/>
-        </w:rPr>
         <w:t>System.</w:t>
       </w:r>
       <w:r>
@@ -6587,17 +5967,7 @@
           <w:sz w:val="20"/>
           <w:szCs w:val="20"/>
         </w:rPr>
-        <w:t>.println</w:t>
-      </w:r>
-      <w:proofErr w:type="spellEnd"/>
-      <w:r>
-        <w:rPr>
-          <w:rFonts w:ascii="Consolas" w:hAnsi="Consolas" w:cs="Consolas"/>
-          <w:color w:val="000000"/>
-          <w:sz w:val="20"/>
-          <w:szCs w:val="20"/>
-        </w:rPr>
-        <w:t>(</w:t>
+        <w:t>.println(</w:t>
       </w:r>
       <w:r>
         <w:rPr>
@@ -6606,27 +5976,7 @@
           <w:sz w:val="20"/>
           <w:szCs w:val="20"/>
         </w:rPr>
-        <w:t xml:space="preserve">"Total Electricity </w:t>
-      </w:r>
-      <w:proofErr w:type="gramStart"/>
-      <w:r>
-        <w:rPr>
-          <w:rFonts w:ascii="Consolas" w:hAnsi="Consolas" w:cs="Consolas"/>
-          <w:color w:val="2A00FF"/>
-          <w:sz w:val="20"/>
-          <w:szCs w:val="20"/>
-        </w:rPr>
-        <w:t>Bill :</w:t>
-      </w:r>
-      <w:proofErr w:type="gramEnd"/>
-      <w:r>
-        <w:rPr>
-          <w:rFonts w:ascii="Consolas" w:hAnsi="Consolas" w:cs="Consolas"/>
-          <w:color w:val="2A00FF"/>
-          <w:sz w:val="20"/>
-          <w:szCs w:val="20"/>
-        </w:rPr>
-        <w:t xml:space="preserve"> "</w:t>
+        <w:t>"Total Electricity Bill : "</w:t>
       </w:r>
       <w:r>
         <w:rPr>
@@ -6637,18 +5987,15 @@
         </w:rPr>
         <w:t xml:space="preserve"> + </w:t>
       </w:r>
-      <w:proofErr w:type="spellStart"/>
-      <w:r>
-        <w:rPr>
-          <w:rFonts w:ascii="Consolas" w:hAnsi="Consolas" w:cs="Consolas"/>
-          <w:color w:val="6A3E3E"/>
-          <w:sz w:val="20"/>
-          <w:szCs w:val="20"/>
-          <w:shd w:val="clear" w:color="auto" w:fill="D4D4D4"/>
+      <w:r>
+        <w:rPr>
+          <w:rFonts w:ascii="Consolas" w:hAnsi="Consolas" w:cs="Consolas"/>
+          <w:color w:val="6A3E3E"/>
+          <w:sz w:val="20"/>
+          <w:szCs w:val="20"/>
         </w:rPr>
         <w:t>billAmount</w:t>
       </w:r>
-      <w:proofErr w:type="spellEnd"/>
       <w:r>
         <w:rPr>
           <w:rFonts w:ascii="Consolas" w:hAnsi="Consolas" w:cs="Consolas"/>
@@ -6715,26 +6062,29 @@
           <w:szCs w:val="20"/>
         </w:rPr>
         <w:t>}</w:t>
+      </w:r>
+    </w:p>
+    <w:p/>
+    <w:p/>
+    <w:p/>
+    <w:p>
+      <w:r>
+        <w:t>Screen</w:t>
       </w:r>
     </w:p>
     <w:p/>
     <w:p/>
     <w:p/>
     <w:p/>
-    <w:p>
-      <w:r>
-        <w:t>Screen</w:t>
-      </w:r>
-    </w:p>
     <w:p/>
     <w:p>
       <w:r>
         <w:lastRenderedPageBreak/>
         <w:drawing>
-          <wp:inline distT="0" distB="0" distL="0" distR="0" wp14:anchorId="2143C233" wp14:editId="538E4A35">
-            <wp:extent cx="5943600" cy="3561080"/>
-            <wp:effectExtent l="0" t="0" r="0" b="1270"/>
-            <wp:docPr id="2" name="Picture 2" descr="Graphical user interface, text, application&#10;&#10;Description automatically generated"/>
+          <wp:inline distT="0" distB="0" distL="0" distR="0" wp14:anchorId="19A3C503" wp14:editId="78858600">
+            <wp:extent cx="5943600" cy="3871595"/>
+            <wp:effectExtent l="0" t="0" r="0" b="0"/>
+            <wp:docPr id="5" name="Picture 5" descr="Graphical user interface, text, application&#10;&#10;Description automatically generated"/>
             <wp:cNvGraphicFramePr>
               <a:graphicFrameLocks xmlns:a="http://schemas.openxmlformats.org/drawingml/2006/main" noChangeAspect="1"/>
             </wp:cNvGraphicFramePr>
@@ -6742,7 +6092,7 @@
               <a:graphicData uri="http://schemas.openxmlformats.org/drawingml/2006/picture">
                 <pic:pic xmlns:pic="http://schemas.openxmlformats.org/drawingml/2006/picture">
                   <pic:nvPicPr>
-                    <pic:cNvPr id="2" name="Picture 2" descr="Graphical user interface, text, application&#10;&#10;Description automatically generated"/>
+                    <pic:cNvPr id="5" name="Picture 5" descr="Graphical user interface, text, application&#10;&#10;Description automatically generated"/>
                     <pic:cNvPicPr/>
                   </pic:nvPicPr>
                   <pic:blipFill>
@@ -6754,7 +6104,7 @@
                   <pic:spPr>
                     <a:xfrm>
                       <a:off x="0" y="0"/>
-                      <a:ext cx="5943600" cy="3561080"/>
+                      <a:ext cx="5943600" cy="3871595"/>
                     </a:xfrm>
                     <a:prstGeom prst="rect">
                       <a:avLst/>
@@ -6768,14 +6118,14 @@
       </w:r>
     </w:p>
     <w:p/>
-    <w:p>
-      <w:r>
-        <w:lastRenderedPageBreak/>
+    <w:p/>
+    <w:p>
+      <w:r>
         <w:drawing>
-          <wp:inline distT="0" distB="0" distL="0" distR="0" wp14:anchorId="30C4C4F5" wp14:editId="45394FB5">
-            <wp:extent cx="5943600" cy="4545965"/>
-            <wp:effectExtent l="0" t="0" r="0" b="6985"/>
-            <wp:docPr id="3" name="Picture 3" descr="Graphical user interface, text, application&#10;&#10;Description automatically generated"/>
+          <wp:inline distT="0" distB="0" distL="0" distR="0" wp14:anchorId="08F10C2B" wp14:editId="77C3AE37">
+            <wp:extent cx="5943600" cy="3630295"/>
+            <wp:effectExtent l="0" t="0" r="0" b="8255"/>
+            <wp:docPr id="6" name="Picture 6" descr="Graphical user interface, text, application&#10;&#10;Description automatically generated"/>
             <wp:cNvGraphicFramePr>
               <a:graphicFrameLocks xmlns:a="http://schemas.openxmlformats.org/drawingml/2006/main" noChangeAspect="1"/>
             </wp:cNvGraphicFramePr>
@@ -6783,7 +6133,7 @@
               <a:graphicData uri="http://schemas.openxmlformats.org/drawingml/2006/picture">
                 <pic:pic xmlns:pic="http://schemas.openxmlformats.org/drawingml/2006/picture">
                   <pic:nvPicPr>
-                    <pic:cNvPr id="3" name="Picture 3" descr="Graphical user interface, text, application&#10;&#10;Description automatically generated"/>
+                    <pic:cNvPr id="6" name="Picture 6" descr="Graphical user interface, text, application&#10;&#10;Description automatically generated"/>
                     <pic:cNvPicPr/>
                   </pic:nvPicPr>
                   <pic:blipFill>
@@ -6795,47 +6145,7 @@
                   <pic:spPr>
                     <a:xfrm>
                       <a:off x="0" y="0"/>
-                      <a:ext cx="5943600" cy="4545965"/>
-                    </a:xfrm>
-                    <a:prstGeom prst="rect">
-                      <a:avLst/>
-                    </a:prstGeom>
-                  </pic:spPr>
-                </pic:pic>
-              </a:graphicData>
-            </a:graphic>
-          </wp:inline>
-        </w:drawing>
-      </w:r>
-    </w:p>
-    <w:p/>
-    <w:p>
-      <w:r>
-        <w:drawing>
-          <wp:inline distT="0" distB="0" distL="0" distR="0" wp14:anchorId="5A09E55A" wp14:editId="435DC001">
-            <wp:extent cx="5943600" cy="3244850"/>
-            <wp:effectExtent l="0" t="0" r="0" b="0"/>
-            <wp:docPr id="4" name="Picture 4" descr="Graphical user interface, text, application&#10;&#10;Description automatically generated"/>
-            <wp:cNvGraphicFramePr>
-              <a:graphicFrameLocks xmlns:a="http://schemas.openxmlformats.org/drawingml/2006/main" noChangeAspect="1"/>
-            </wp:cNvGraphicFramePr>
-            <a:graphic xmlns:a="http://schemas.openxmlformats.org/drawingml/2006/main">
-              <a:graphicData uri="http://schemas.openxmlformats.org/drawingml/2006/picture">
-                <pic:pic xmlns:pic="http://schemas.openxmlformats.org/drawingml/2006/picture">
-                  <pic:nvPicPr>
-                    <pic:cNvPr id="4" name="Picture 4" descr="Graphical user interface, text, application&#10;&#10;Description automatically generated"/>
-                    <pic:cNvPicPr/>
-                  </pic:nvPicPr>
-                  <pic:blipFill>
-                    <a:blip r:embed="rId8"/>
-                    <a:stretch>
-                      <a:fillRect/>
-                    </a:stretch>
-                  </pic:blipFill>
-                  <pic:spPr>
-                    <a:xfrm>
-                      <a:off x="0" y="0"/>
-                      <a:ext cx="5943600" cy="3244850"/>
+                      <a:ext cx="5943600" cy="3630295"/>
                     </a:xfrm>
                     <a:prstGeom prst="rect">
                       <a:avLst/>

</xml_diff>